<commit_message>
Programming section of the report done.
</commit_message>
<xml_diff>
--- a/Homework4/Homework 4.docx
+++ b/Homework4/Homework 4.docx
@@ -1409,22 +1409,14 @@
     <w:p>
       <w:pPr>
         <w:pStyle w:val="Body"/>
-        <w:tabs>
-          <w:tab w:val="left" w:pos="90"/>
-        </w:tabs>
-        <w:ind w:left="270" w:hanging="270"/>
-        <w:rPr>
-          <w:lang w:val="en-US"/>
-        </w:rPr>
-      </w:pPr>
-    </w:p>
-    <w:p>
-      <w:pPr>
-        <w:pStyle w:val="Body"/>
-        <w:tabs>
-          <w:tab w:val="left" w:pos="90"/>
-        </w:tabs>
-        <w:ind w:left="270" w:hanging="270"/>
+        <w:numPr>
+          <w:ilvl w:val="0"/>
+          <w:numId w:val="13"/>
+        </w:numPr>
+        <w:tabs>
+          <w:tab w:val="left" w:pos="90"/>
+        </w:tabs>
+        <w:spacing w:line="276" w:lineRule="auto"/>
         <w:jc w:val="center"/>
         <w:rPr>
           <w:b/>
@@ -1442,7 +1434,147 @@
           <w:szCs w:val="26"/>
           <w:lang w:val="en-US"/>
         </w:rPr>
-        <w:t>II. Programming and critical analysis</w:t>
+        <w:lastRenderedPageBreak/>
+        <w:t>Programming and critical analysis</w:t>
+      </w:r>
+    </w:p>
+    <w:p>
+      <w:pPr>
+        <w:pStyle w:val="Body"/>
+        <w:tabs>
+          <w:tab w:val="left" w:pos="90"/>
+        </w:tabs>
+        <w:spacing w:before="120" w:after="120" w:line="276" w:lineRule="auto"/>
+        <w:ind w:left="360"/>
+        <w:jc w:val="both"/>
+        <w:rPr>
+          <w:rFonts w:ascii="Cambria Math" w:hAnsi="Cambria Math" w:cs="Times New Roman"/>
+          <w:lang w:val="en-US"/>
+        </w:rPr>
+      </w:pPr>
+      <w:r>
+        <w:rPr>
+          <w:rFonts w:ascii="Cambria Math" w:hAnsi="Cambria Math" w:cs="Times New Roman"/>
+          <w:lang w:val="en-US"/>
+        </w:rPr>
+        <w:t>Here we have an overview of all the imports used and how we imported the dataset, which are</w:t>
+      </w:r>
+    </w:p>
+    <w:p>
+      <w:pPr>
+        <w:pStyle w:val="Body"/>
+        <w:tabs>
+          <w:tab w:val="left" w:pos="90"/>
+        </w:tabs>
+        <w:spacing w:before="120" w:after="120" w:line="276" w:lineRule="auto"/>
+        <w:ind w:left="360"/>
+        <w:jc w:val="both"/>
+        <w:rPr>
+          <w:rFonts w:ascii="Cambria Math" w:hAnsi="Cambria Math" w:cs="Times New Roman"/>
+          <w:lang w:val="en-US"/>
+        </w:rPr>
+      </w:pPr>
+      <w:r>
+        <w:rPr>
+          <w:rFonts w:ascii="Cambria Math" w:hAnsi="Cambria Math" w:cs="Times New Roman"/>
+          <w:lang w:val="en-US"/>
+        </w:rPr>
+        <w:t>common</w:t>
+      </w:r>
+      <w:r>
+        <w:rPr>
+          <w:rFonts w:ascii="Cambria Math" w:hAnsi="Cambria Math" w:cs="Times New Roman"/>
+          <w:lang w:val="en-US"/>
+        </w:rPr>
+        <w:t xml:space="preserve"> to all questions. Therefore, we will be omitting this code from the beginning of</w:t>
+      </w:r>
+    </w:p>
+    <w:p>
+      <w:pPr>
+        <w:pStyle w:val="Body"/>
+        <w:tabs>
+          <w:tab w:val="left" w:pos="90"/>
+        </w:tabs>
+        <w:spacing w:before="120" w:after="120" w:line="276" w:lineRule="auto"/>
+        <w:ind w:left="360"/>
+        <w:jc w:val="both"/>
+        <w:rPr>
+          <w:rFonts w:ascii="Cambria Math" w:hAnsi="Cambria Math" w:cs="Times New Roman"/>
+          <w:lang w:val="en-US"/>
+        </w:rPr>
+      </w:pPr>
+      <w:r>
+        <w:rPr>
+          <w:b/>
+          <w:bCs/>
+          <w:sz w:val="26"/>
+          <w:szCs w:val="26"/>
+          <w:lang w:val="en-US"/>
+        </w:rPr>
+        <w:drawing>
+          <wp:anchor distT="0" distB="0" distL="114300" distR="114300" simplePos="0" relativeHeight="251662336" behindDoc="0" locked="0" layoutInCell="1" allowOverlap="1" wp14:anchorId="344A2483" wp14:editId="440A996D">
+            <wp:simplePos x="0" y="0"/>
+            <wp:positionH relativeFrom="margin">
+              <wp:align>center</wp:align>
+            </wp:positionH>
+            <wp:positionV relativeFrom="paragraph">
+              <wp:posOffset>411480</wp:posOffset>
+            </wp:positionV>
+            <wp:extent cx="5611008" cy="2924583"/>
+            <wp:effectExtent l="0" t="0" r="8890" b="9525"/>
+            <wp:wrapThrough wrapText="bothSides">
+              <wp:wrapPolygon edited="0">
+                <wp:start x="0" y="0"/>
+                <wp:lineTo x="0" y="21530"/>
+                <wp:lineTo x="21561" y="21530"/>
+                <wp:lineTo x="21561" y="0"/>
+                <wp:lineTo x="0" y="0"/>
+              </wp:wrapPolygon>
+            </wp:wrapThrough>
+            <wp:docPr id="1667320946" name="Picture 1" descr="A screen shot of a computer code&#10;&#10;Description automatically generated"/>
+            <wp:cNvGraphicFramePr>
+              <a:graphicFrameLocks xmlns:a="http://schemas.openxmlformats.org/drawingml/2006/main" noChangeAspect="1"/>
+            </wp:cNvGraphicFramePr>
+            <a:graphic xmlns:a="http://schemas.openxmlformats.org/drawingml/2006/main">
+              <a:graphicData uri="http://schemas.openxmlformats.org/drawingml/2006/picture">
+                <pic:pic xmlns:pic="http://schemas.openxmlformats.org/drawingml/2006/picture">
+                  <pic:nvPicPr>
+                    <pic:cNvPr id="1667320946" name="Picture 1" descr="A screen shot of a computer code&#10;&#10;Description automatically generated"/>
+                    <pic:cNvPicPr/>
+                  </pic:nvPicPr>
+                  <pic:blipFill>
+                    <a:blip r:embed="rId7">
+                      <a:extLst>
+                        <a:ext uri="{28A0092B-C50C-407E-A947-70E740481C1C}">
+                          <a14:useLocalDpi xmlns:a14="http://schemas.microsoft.com/office/drawing/2010/main" val="0"/>
+                        </a:ext>
+                      </a:extLst>
+                    </a:blip>
+                    <a:stretch>
+                      <a:fillRect/>
+                    </a:stretch>
+                  </pic:blipFill>
+                  <pic:spPr>
+                    <a:xfrm>
+                      <a:off x="0" y="0"/>
+                      <a:ext cx="5611008" cy="2924583"/>
+                    </a:xfrm>
+                    <a:prstGeom prst="rect">
+                      <a:avLst/>
+                    </a:prstGeom>
+                  </pic:spPr>
+                </pic:pic>
+              </a:graphicData>
+            </a:graphic>
+          </wp:anchor>
+        </w:drawing>
+      </w:r>
+      <w:r>
+        <w:rPr>
+          <w:rFonts w:ascii="Cambria Math" w:hAnsi="Cambria Math" w:cs="Times New Roman"/>
+          <w:lang w:val="en-US"/>
+        </w:rPr>
+        <w:t>each task to avoid redundancy</w:t>
       </w:r>
     </w:p>
     <w:p>
@@ -1503,35 +1635,377 @@
         <w:rPr>
           <w:lang w:val="en-US"/>
         </w:rPr>
-        <w:t xml:space="preserve"> </w:t>
-      </w:r>
-      <w:r>
-        <w:rPr>
-          <w:lang w:val="en-US"/>
-        </w:rPr>
-        <w:tab/>
-      </w:r>
-    </w:p>
-    <w:p>
-      <w:pPr>
-        <w:pStyle w:val="Body"/>
-        <w:tabs>
-          <w:tab w:val="left" w:pos="90"/>
-        </w:tabs>
-        <w:spacing w:before="120" w:after="120"/>
-        <w:rPr>
-          <w:lang w:val="en-US"/>
-        </w:rPr>
-      </w:pPr>
-      <w:r>
-        <w:rPr>
-          <w:lang w:val="en-US"/>
-        </w:rPr>
         <w:drawing>
-          <wp:anchor distT="0" distB="0" distL="114300" distR="114300" simplePos="0" relativeHeight="251661312" behindDoc="0" locked="0" layoutInCell="1" allowOverlap="1" wp14:anchorId="6A233A0A" wp14:editId="5005ED2E">
+          <wp:anchor distT="0" distB="0" distL="114300" distR="114300" simplePos="0" relativeHeight="251663360" behindDoc="0" locked="0" layoutInCell="1" allowOverlap="1" wp14:anchorId="5921987E" wp14:editId="64AC60CE">
             <wp:simplePos x="0" y="0"/>
             <wp:positionH relativeFrom="margin">
-              <wp:posOffset>826770</wp:posOffset>
+              <wp:align>center</wp:align>
+            </wp:positionH>
+            <wp:positionV relativeFrom="paragraph">
+              <wp:posOffset>392430</wp:posOffset>
+            </wp:positionV>
+            <wp:extent cx="5639435" cy="2590800"/>
+            <wp:effectExtent l="0" t="0" r="0" b="0"/>
+            <wp:wrapThrough wrapText="bothSides">
+              <wp:wrapPolygon edited="0">
+                <wp:start x="0" y="0"/>
+                <wp:lineTo x="0" y="21441"/>
+                <wp:lineTo x="21525" y="21441"/>
+                <wp:lineTo x="21525" y="0"/>
+                <wp:lineTo x="0" y="0"/>
+              </wp:wrapPolygon>
+            </wp:wrapThrough>
+            <wp:docPr id="1152205720" name="Picture 1" descr="A screen shot of a computer code&#10;&#10;Description automatically generated"/>
+            <wp:cNvGraphicFramePr>
+              <a:graphicFrameLocks xmlns:a="http://schemas.openxmlformats.org/drawingml/2006/main" noChangeAspect="1"/>
+            </wp:cNvGraphicFramePr>
+            <a:graphic xmlns:a="http://schemas.openxmlformats.org/drawingml/2006/main">
+              <a:graphicData uri="http://schemas.openxmlformats.org/drawingml/2006/picture">
+                <pic:pic xmlns:pic="http://schemas.openxmlformats.org/drawingml/2006/picture">
+                  <pic:nvPicPr>
+                    <pic:cNvPr id="1152205720" name="Picture 1" descr="A screen shot of a computer code&#10;&#10;Description automatically generated"/>
+                    <pic:cNvPicPr/>
+                  </pic:nvPicPr>
+                  <pic:blipFill>
+                    <a:blip r:embed="rId8">
+                      <a:extLst>
+                        <a:ext uri="{28A0092B-C50C-407E-A947-70E740481C1C}">
+                          <a14:useLocalDpi xmlns:a14="http://schemas.microsoft.com/office/drawing/2010/main" val="0"/>
+                        </a:ext>
+                      </a:extLst>
+                    </a:blip>
+                    <a:stretch>
+                      <a:fillRect/>
+                    </a:stretch>
+                  </pic:blipFill>
+                  <pic:spPr>
+                    <a:xfrm>
+                      <a:off x="0" y="0"/>
+                      <a:ext cx="5639435" cy="2590800"/>
+                    </a:xfrm>
+                    <a:prstGeom prst="rect">
+                      <a:avLst/>
+                    </a:prstGeom>
+                  </pic:spPr>
+                </pic:pic>
+              </a:graphicData>
+            </a:graphic>
+          </wp:anchor>
+        </w:drawing>
+      </w:r>
+      <w:r>
+        <w:rPr>
+          <w:lang w:val="en-US"/>
+        </w:rPr>
+        <w:t>Normalizing the data and applying k-means for each k value</w:t>
+      </w:r>
+      <w:r>
+        <w:rPr>
+          <w:lang w:val="en-US"/>
+        </w:rPr>
+        <w:t xml:space="preserve"> </w:t>
+      </w:r>
+      <w:r>
+        <w:rPr>
+          <w:lang w:val="en-US"/>
+        </w:rPr>
+        <w:tab/>
+      </w:r>
+    </w:p>
+    <w:p>
+      <w:pPr>
+        <w:pStyle w:val="Body"/>
+        <w:tabs>
+          <w:tab w:val="left" w:pos="90"/>
+        </w:tabs>
+        <w:spacing w:before="120" w:after="120"/>
+        <w:ind w:left="720"/>
+        <w:rPr>
+          <w:lang w:val="en-US"/>
+        </w:rPr>
+      </w:pPr>
+    </w:p>
+    <w:p>
+      <w:pPr>
+        <w:pStyle w:val="Body"/>
+        <w:tabs>
+          <w:tab w:val="left" w:pos="90"/>
+        </w:tabs>
+        <w:spacing w:before="120" w:after="120"/>
+        <w:ind w:left="720"/>
+        <w:rPr>
+          <w:lang w:val="en-US"/>
+        </w:rPr>
+      </w:pPr>
+    </w:p>
+    <w:p>
+      <w:pPr>
+        <w:pStyle w:val="Body"/>
+        <w:tabs>
+          <w:tab w:val="left" w:pos="90"/>
+        </w:tabs>
+        <w:spacing w:before="120" w:after="120"/>
+        <w:ind w:left="720"/>
+        <w:rPr>
+          <w:lang w:val="en-US"/>
+        </w:rPr>
+      </w:pPr>
+    </w:p>
+    <w:p>
+      <w:pPr>
+        <w:pStyle w:val="Body"/>
+        <w:tabs>
+          <w:tab w:val="left" w:pos="90"/>
+        </w:tabs>
+        <w:spacing w:before="120" w:after="120"/>
+        <w:rPr>
+          <w:lang w:val="en-US"/>
+        </w:rPr>
+      </w:pPr>
+      <w:r>
+        <w:rPr>
+          <w:lang w:val="en-US"/>
+        </w:rPr>
+        <w:lastRenderedPageBreak/>
+        <w:tab/>
+      </w:r>
+      <w:r>
+        <w:rPr>
+          <w:lang w:val="en-US"/>
+        </w:rPr>
+        <w:tab/>
+      </w:r>
+      <w:r>
+        <w:rPr>
+          <w:lang w:val="en-US"/>
+        </w:rPr>
+        <w:t xml:space="preserve">Plotting the </w:t>
+      </w:r>
+      <w:r>
+        <w:rPr>
+          <w:lang w:val="en-US"/>
+        </w:rPr>
+        <w:t>result</w:t>
+      </w:r>
+    </w:p>
+    <w:p>
+      <w:pPr>
+        <w:pStyle w:val="Body"/>
+        <w:tabs>
+          <w:tab w:val="left" w:pos="90"/>
+        </w:tabs>
+        <w:spacing w:before="120" w:after="120"/>
+        <w:ind w:left="720"/>
+        <w:jc w:val="both"/>
+        <w:rPr>
+          <w:b/>
+          <w:bCs/>
+          <w:lang w:val="en-US"/>
+        </w:rPr>
+      </w:pPr>
+      <w:r>
+        <w:rPr>
+          <w:lang w:val="en-US"/>
+        </w:rPr>
+        <w:drawing>
+          <wp:anchor distT="0" distB="0" distL="114300" distR="114300" simplePos="0" relativeHeight="251664384" behindDoc="0" locked="0" layoutInCell="1" allowOverlap="1" wp14:anchorId="663DD6E3" wp14:editId="39C5647A">
+            <wp:simplePos x="0" y="0"/>
+            <wp:positionH relativeFrom="margin">
+              <wp:align>center</wp:align>
+            </wp:positionH>
+            <wp:positionV relativeFrom="paragraph">
+              <wp:posOffset>87668</wp:posOffset>
+            </wp:positionV>
+            <wp:extent cx="3771900" cy="1581150"/>
+            <wp:effectExtent l="0" t="0" r="0" b="0"/>
+            <wp:wrapThrough wrapText="bothSides">
+              <wp:wrapPolygon edited="0">
+                <wp:start x="0" y="0"/>
+                <wp:lineTo x="0" y="21340"/>
+                <wp:lineTo x="21491" y="21340"/>
+                <wp:lineTo x="21491" y="0"/>
+                <wp:lineTo x="0" y="0"/>
+              </wp:wrapPolygon>
+            </wp:wrapThrough>
+            <wp:docPr id="354432279" name="Picture 1" descr="A screenshot of a computer program&#10;&#10;Description automatically generated"/>
+            <wp:cNvGraphicFramePr>
+              <a:graphicFrameLocks xmlns:a="http://schemas.openxmlformats.org/drawingml/2006/main" noChangeAspect="1"/>
+            </wp:cNvGraphicFramePr>
+            <a:graphic xmlns:a="http://schemas.openxmlformats.org/drawingml/2006/main">
+              <a:graphicData uri="http://schemas.openxmlformats.org/drawingml/2006/picture">
+                <pic:pic xmlns:pic="http://schemas.openxmlformats.org/drawingml/2006/picture">
+                  <pic:nvPicPr>
+                    <pic:cNvPr id="354432279" name="Picture 1" descr="A screenshot of a computer program&#10;&#10;Description automatically generated"/>
+                    <pic:cNvPicPr/>
+                  </pic:nvPicPr>
+                  <pic:blipFill>
+                    <a:blip r:embed="rId9">
+                      <a:extLst>
+                        <a:ext uri="{28A0092B-C50C-407E-A947-70E740481C1C}">
+                          <a14:useLocalDpi xmlns:a14="http://schemas.microsoft.com/office/drawing/2010/main" val="0"/>
+                        </a:ext>
+                      </a:extLst>
+                    </a:blip>
+                    <a:stretch>
+                      <a:fillRect/>
+                    </a:stretch>
+                  </pic:blipFill>
+                  <pic:spPr>
+                    <a:xfrm>
+                      <a:off x="0" y="0"/>
+                      <a:ext cx="3771900" cy="1581150"/>
+                    </a:xfrm>
+                    <a:prstGeom prst="rect">
+                      <a:avLst/>
+                    </a:prstGeom>
+                  </pic:spPr>
+                </pic:pic>
+              </a:graphicData>
+            </a:graphic>
+          </wp:anchor>
+        </w:drawing>
+      </w:r>
+    </w:p>
+    <w:p>
+      <w:pPr>
+        <w:pStyle w:val="Body"/>
+        <w:tabs>
+          <w:tab w:val="left" w:pos="90"/>
+        </w:tabs>
+        <w:spacing w:before="120" w:after="120"/>
+        <w:ind w:left="720"/>
+        <w:jc w:val="both"/>
+        <w:rPr>
+          <w:b/>
+          <w:bCs/>
+          <w:lang w:val="en-US"/>
+        </w:rPr>
+      </w:pPr>
+    </w:p>
+    <w:p>
+      <w:pPr>
+        <w:pStyle w:val="Body"/>
+        <w:tabs>
+          <w:tab w:val="left" w:pos="90"/>
+        </w:tabs>
+        <w:spacing w:before="120" w:after="120"/>
+        <w:ind w:left="720"/>
+        <w:jc w:val="both"/>
+        <w:rPr>
+          <w:b/>
+          <w:bCs/>
+          <w:lang w:val="en-US"/>
+        </w:rPr>
+      </w:pPr>
+    </w:p>
+    <w:p>
+      <w:pPr>
+        <w:pStyle w:val="Body"/>
+        <w:tabs>
+          <w:tab w:val="left" w:pos="90"/>
+        </w:tabs>
+        <w:spacing w:before="120" w:after="120"/>
+        <w:ind w:left="720"/>
+        <w:jc w:val="both"/>
+        <w:rPr>
+          <w:b/>
+          <w:bCs/>
+          <w:lang w:val="en-US"/>
+        </w:rPr>
+      </w:pPr>
+    </w:p>
+    <w:p>
+      <w:pPr>
+        <w:pStyle w:val="Body"/>
+        <w:tabs>
+          <w:tab w:val="left" w:pos="90"/>
+        </w:tabs>
+        <w:spacing w:before="120" w:after="120"/>
+        <w:ind w:left="720"/>
+        <w:jc w:val="both"/>
+        <w:rPr>
+          <w:b/>
+          <w:bCs/>
+          <w:lang w:val="en-US"/>
+        </w:rPr>
+      </w:pPr>
+    </w:p>
+    <w:p>
+      <w:pPr>
+        <w:pStyle w:val="Body"/>
+        <w:tabs>
+          <w:tab w:val="left" w:pos="90"/>
+        </w:tabs>
+        <w:spacing w:before="120" w:after="120"/>
+        <w:ind w:left="720"/>
+        <w:jc w:val="both"/>
+        <w:rPr>
+          <w:b/>
+          <w:bCs/>
+          <w:lang w:val="en-US"/>
+        </w:rPr>
+      </w:pPr>
+    </w:p>
+    <w:p>
+      <w:pPr>
+        <w:pStyle w:val="Body"/>
+        <w:tabs>
+          <w:tab w:val="left" w:pos="90"/>
+        </w:tabs>
+        <w:spacing w:before="120" w:after="120"/>
+        <w:jc w:val="both"/>
+        <w:rPr>
+          <w:b/>
+          <w:bCs/>
+          <w:lang w:val="en-US"/>
+        </w:rPr>
+      </w:pPr>
+    </w:p>
+    <w:p>
+      <w:pPr>
+        <w:pStyle w:val="Body"/>
+        <w:tabs>
+          <w:tab w:val="left" w:pos="90"/>
+        </w:tabs>
+        <w:spacing w:before="120" w:after="120"/>
+        <w:ind w:left="720"/>
+        <w:jc w:val="both"/>
+        <w:rPr>
+          <w:b/>
+          <w:bCs/>
+          <w:lang w:val="en-US"/>
+        </w:rPr>
+      </w:pPr>
+      <w:r>
+        <w:rPr>
+          <w:b/>
+          <w:bCs/>
+          <w:lang w:val="en-US"/>
+        </w:rPr>
+        <w:t>Output:</w:t>
+      </w:r>
+    </w:p>
+    <w:p>
+      <w:pPr>
+        <w:pStyle w:val="Body"/>
+        <w:tabs>
+          <w:tab w:val="left" w:pos="90"/>
+        </w:tabs>
+        <w:spacing w:before="120" w:after="120"/>
+        <w:rPr>
+          <w:lang w:val="en-US"/>
+        </w:rPr>
+      </w:pPr>
+      <w:r>
+        <w:rPr>
+          <w:noProof/>
+          <w:lang w:val="en-US"/>
+        </w:rPr>
+        <w:drawing>
+          <wp:anchor distT="0" distB="0" distL="114300" distR="114300" simplePos="0" relativeHeight="251661312" behindDoc="0" locked="0" layoutInCell="1" allowOverlap="1" wp14:anchorId="6A233A0A" wp14:editId="65ACB539">
+            <wp:simplePos x="0" y="0"/>
+            <wp:positionH relativeFrom="margin">
+              <wp:align>center</wp:align>
             </wp:positionH>
             <wp:positionV relativeFrom="paragraph">
               <wp:posOffset>22918</wp:posOffset>
@@ -1551,7 +2025,7 @@
                     <pic:cNvPicPr/>
                   </pic:nvPicPr>
                   <pic:blipFill>
-                    <a:blip r:embed="rId7">
+                    <a:blip r:embed="rId10">
                       <a:extLst>
                         <a:ext uri="{28A0092B-C50C-407E-A947-70E740481C1C}">
                           <a14:useLocalDpi xmlns:a14="http://schemas.microsoft.com/office/drawing/2010/main" val="0"/>
@@ -1847,27 +2321,7 @@
           <w:lang w:val="en-US"/>
         </w:rPr>
         <w:tab/>
-      </w:r>
-      <w:r>
-        <w:rPr>
-          <w:rFonts w:ascii="Cambria Math" w:hAnsi="Cambria Math" w:cs="Times New Roman"/>
-          <w:lang w:val="en-US"/>
-        </w:rPr>
-        <w:t xml:space="preserve">K-modes is an adaptation of k-means used to </w:t>
-      </w:r>
-      <w:r>
-        <w:rPr>
-          <w:rFonts w:ascii="Cambria Math" w:hAnsi="Cambria Math" w:cs="Times New Roman"/>
-          <w:lang w:val="en-US"/>
-        </w:rPr>
-        <w:t xml:space="preserve">better </w:t>
-      </w:r>
-      <w:r>
-        <w:rPr>
-          <w:rFonts w:ascii="Cambria Math" w:hAnsi="Cambria Math" w:cs="Times New Roman"/>
-          <w:lang w:val="en-US"/>
-        </w:rPr>
-        <w:t>handle categorical features. It uses the mode (most frequent value) instead of means to represent the centroid of the cluster and uses distance based in dissimilarity (like Hamming Distance) to group the data.</w:t>
+        <w:t>K-modes is an adaptation of k-means used to better handle categorical features. It uses the mode (most frequent value) instead of means to represent the centroid of the cluster and uses distance based in dissimilarity (like Hamming Distance) to group the data.</w:t>
       </w:r>
     </w:p>
     <w:p>
@@ -1898,19 +2352,6 @@
         </w:rPr>
         <w:t>Given that our dataset's features are predominantly categorical (10 categorical out of 17), in theory, k-modes would be a better clustering approach, considering the explanation above.</w:t>
       </w:r>
-    </w:p>
-    <w:p>
-      <w:pPr>
-        <w:pStyle w:val="Body"/>
-        <w:tabs>
-          <w:tab w:val="left" w:pos="90"/>
-        </w:tabs>
-        <w:spacing w:before="120" w:after="120"/>
-        <w:ind w:left="720"/>
-        <w:rPr>
-          <w:lang w:val="en-US"/>
-        </w:rPr>
-      </w:pPr>
     </w:p>
     <w:p>
       <w:pPr>
@@ -1940,121 +2381,16 @@
         <w:spacing w:before="120" w:after="120"/>
         <w:jc w:val="both"/>
         <w:rPr>
-          <w:rFonts w:ascii="Cambria Math" w:hAnsi="Cambria Math" w:cs="Times New Roman"/>
-          <w:lang w:val="en-US"/>
-        </w:rPr>
-      </w:pPr>
-      <w:r>
-        <w:rPr>
-          <w:lang w:val="en-US"/>
-        </w:rPr>
+          <w:lang w:val="en-US"/>
+        </w:rPr>
+      </w:pPr>
+      <w:r>
+        <w:rPr>
+          <w:lang w:val="en-US"/>
+        </w:rPr>
+        <w:lastRenderedPageBreak/>
         <w:t xml:space="preserve">  </w:t>
       </w:r>
-    </w:p>
-    <w:p>
-      <w:pPr>
-        <w:pStyle w:val="Body"/>
-        <w:tabs>
-          <w:tab w:val="left" w:pos="90"/>
-        </w:tabs>
-        <w:spacing w:before="120" w:after="120"/>
-        <w:jc w:val="both"/>
-        <w:rPr>
-          <w:lang w:val="en-US"/>
-        </w:rPr>
-      </w:pPr>
-    </w:p>
-    <w:p>
-      <w:pPr>
-        <w:pStyle w:val="Body"/>
-        <w:tabs>
-          <w:tab w:val="left" w:pos="90"/>
-        </w:tabs>
-        <w:spacing w:before="120" w:after="120"/>
-        <w:jc w:val="both"/>
-        <w:rPr>
-          <w:lang w:val="en-US"/>
-        </w:rPr>
-      </w:pPr>
-    </w:p>
-    <w:p>
-      <w:pPr>
-        <w:pStyle w:val="Body"/>
-        <w:tabs>
-          <w:tab w:val="left" w:pos="90"/>
-        </w:tabs>
-        <w:spacing w:before="120" w:after="120"/>
-        <w:jc w:val="both"/>
-        <w:rPr>
-          <w:lang w:val="en-US"/>
-        </w:rPr>
-      </w:pPr>
-    </w:p>
-    <w:p>
-      <w:pPr>
-        <w:pStyle w:val="Body"/>
-        <w:tabs>
-          <w:tab w:val="left" w:pos="90"/>
-        </w:tabs>
-        <w:spacing w:before="120" w:after="120"/>
-        <w:jc w:val="both"/>
-        <w:rPr>
-          <w:lang w:val="en-US"/>
-        </w:rPr>
-      </w:pPr>
-    </w:p>
-    <w:p>
-      <w:pPr>
-        <w:pStyle w:val="Body"/>
-        <w:tabs>
-          <w:tab w:val="left" w:pos="90"/>
-        </w:tabs>
-        <w:spacing w:before="120" w:after="120"/>
-        <w:jc w:val="both"/>
-        <w:rPr>
-          <w:lang w:val="en-US"/>
-        </w:rPr>
-      </w:pPr>
-    </w:p>
-    <w:p>
-      <w:pPr>
-        <w:pStyle w:val="Body"/>
-        <w:tabs>
-          <w:tab w:val="left" w:pos="90"/>
-        </w:tabs>
-        <w:spacing w:before="120" w:after="120"/>
-        <w:jc w:val="both"/>
-        <w:rPr>
-          <w:lang w:val="en-US"/>
-        </w:rPr>
-      </w:pPr>
-    </w:p>
-    <w:p>
-      <w:pPr>
-        <w:pStyle w:val="Body"/>
-        <w:tabs>
-          <w:tab w:val="left" w:pos="90"/>
-        </w:tabs>
-        <w:spacing w:before="120" w:after="120"/>
-        <w:jc w:val="both"/>
-        <w:rPr>
-          <w:lang w:val="en-US"/>
-        </w:rPr>
-      </w:pPr>
-    </w:p>
-    <w:p>
-      <w:pPr>
-        <w:pStyle w:val="Body"/>
-        <w:tabs>
-          <w:tab w:val="left" w:pos="90"/>
-        </w:tabs>
-        <w:spacing w:before="120" w:after="120"/>
-        <w:jc w:val="both"/>
-        <w:rPr>
-          <w:rFonts w:ascii="Cambria Math" w:hAnsi="Cambria Math" w:cs="Times New Roman"/>
-          <w:lang w:val="en-US"/>
-        </w:rPr>
-      </w:pPr>
     </w:p>
     <w:p>
       <w:pPr>
@@ -2078,38 +2414,150 @@
           <w:rFonts w:ascii="Cambria Math" w:hAnsi="Cambria Math" w:cs="Times New Roman"/>
           <w:lang w:val="en-US"/>
         </w:rPr>
+        <w:drawing>
+          <wp:anchor distT="0" distB="0" distL="114300" distR="114300" simplePos="0" relativeHeight="251665408" behindDoc="0" locked="0" layoutInCell="1" allowOverlap="1" wp14:anchorId="551DF32F" wp14:editId="5E96325B">
+            <wp:simplePos x="0" y="0"/>
+            <wp:positionH relativeFrom="column">
+              <wp:posOffset>196850</wp:posOffset>
+            </wp:positionH>
+            <wp:positionV relativeFrom="paragraph">
+              <wp:posOffset>492125</wp:posOffset>
+            </wp:positionV>
+            <wp:extent cx="6115050" cy="1463040"/>
+            <wp:effectExtent l="0" t="0" r="0" b="3810"/>
+            <wp:wrapThrough wrapText="bothSides">
+              <wp:wrapPolygon edited="0">
+                <wp:start x="0" y="0"/>
+                <wp:lineTo x="0" y="21375"/>
+                <wp:lineTo x="21533" y="21375"/>
+                <wp:lineTo x="21533" y="0"/>
+                <wp:lineTo x="0" y="0"/>
+              </wp:wrapPolygon>
+            </wp:wrapThrough>
+            <wp:docPr id="432549693" name="Picture 1" descr="A screen shot of a computer program&#10;&#10;Description automatically generated"/>
+            <wp:cNvGraphicFramePr>
+              <a:graphicFrameLocks xmlns:a="http://schemas.openxmlformats.org/drawingml/2006/main" noChangeAspect="1"/>
+            </wp:cNvGraphicFramePr>
+            <a:graphic xmlns:a="http://schemas.openxmlformats.org/drawingml/2006/main">
+              <a:graphicData uri="http://schemas.openxmlformats.org/drawingml/2006/picture">
+                <pic:pic xmlns:pic="http://schemas.openxmlformats.org/drawingml/2006/picture">
+                  <pic:nvPicPr>
+                    <pic:cNvPr id="432549693" name="Picture 1" descr="A screen shot of a computer program&#10;&#10;Description automatically generated"/>
+                    <pic:cNvPicPr/>
+                  </pic:nvPicPr>
+                  <pic:blipFill>
+                    <a:blip r:embed="rId11">
+                      <a:extLst>
+                        <a:ext uri="{28A0092B-C50C-407E-A947-70E740481C1C}">
+                          <a14:useLocalDpi xmlns:a14="http://schemas.microsoft.com/office/drawing/2010/main" val="0"/>
+                        </a:ext>
+                      </a:extLst>
+                    </a:blip>
+                    <a:stretch>
+                      <a:fillRect/>
+                    </a:stretch>
+                  </pic:blipFill>
+                  <pic:spPr>
+                    <a:xfrm>
+                      <a:off x="0" y="0"/>
+                      <a:ext cx="6115050" cy="1463040"/>
+                    </a:xfrm>
+                    <a:prstGeom prst="rect">
+                      <a:avLst/>
+                    </a:prstGeom>
+                  </pic:spPr>
+                </pic:pic>
+              </a:graphicData>
+            </a:graphic>
+          </wp:anchor>
+        </w:drawing>
+      </w:r>
+      <w:r>
+        <w:rPr>
+          <w:lang w:val="en-US"/>
+        </w:rPr>
+        <w:t xml:space="preserve">Normalizing the data with </w:t>
+      </w:r>
+      <w:proofErr w:type="spellStart"/>
+      <w:r>
+        <w:rPr>
+          <w:lang w:val="en-US"/>
+        </w:rPr>
+        <w:t>StandardScaler</w:t>
+      </w:r>
+      <w:proofErr w:type="spellEnd"/>
+      <w:r>
+        <w:rPr>
+          <w:lang w:val="en-US"/>
+        </w:rPr>
+        <w:t xml:space="preserve">, applying the PCA and getting the explained variance ratio for each component </w:t>
+      </w:r>
+    </w:p>
+    <w:p>
+      <w:pPr>
+        <w:pStyle w:val="Body"/>
+        <w:tabs>
+          <w:tab w:val="left" w:pos="90"/>
+        </w:tabs>
+        <w:spacing w:before="120" w:after="120"/>
+        <w:ind w:left="720"/>
+        <w:jc w:val="both"/>
+        <w:rPr>
+          <w:rFonts w:ascii="Cambria Math" w:hAnsi="Cambria Math" w:cs="Times New Roman"/>
+          <w:lang w:val="en-US"/>
+        </w:rPr>
+      </w:pPr>
+      <w:r>
+        <w:rPr>
+          <w:rFonts w:ascii="Cambria Math" w:hAnsi="Cambria Math" w:cs="Times New Roman"/>
+          <w:lang w:val="en-US"/>
+        </w:rPr>
+        <w:t>The first component explains 0.19568 variability in the data set.</w:t>
+      </w:r>
+    </w:p>
+    <w:p>
+      <w:pPr>
+        <w:pStyle w:val="Body"/>
+        <w:tabs>
+          <w:tab w:val="left" w:pos="90"/>
+        </w:tabs>
+        <w:spacing w:before="120" w:after="120"/>
+        <w:ind w:left="720"/>
+        <w:jc w:val="both"/>
+        <w:rPr>
+          <w:rFonts w:ascii="Cambria Math" w:hAnsi="Cambria Math" w:cs="Times New Roman"/>
+          <w:lang w:val="en-US"/>
+        </w:rPr>
+      </w:pPr>
+      <w:r>
+        <w:rPr>
+          <w:rFonts w:ascii="Cambria Math" w:hAnsi="Cambria Math" w:cs="Times New Roman"/>
+          <w:lang w:val="en-US"/>
+        </w:rPr>
+        <w:t>The second component explains 0.14462 variability in the data set.</w:t>
+      </w:r>
+    </w:p>
+    <w:p>
+      <w:pPr>
+        <w:pStyle w:val="Body"/>
+        <w:tabs>
+          <w:tab w:val="left" w:pos="90"/>
+        </w:tabs>
+        <w:spacing w:before="120" w:after="120"/>
+        <w:ind w:left="720"/>
+        <w:jc w:val="both"/>
+        <w:rPr>
+          <w:rFonts w:ascii="Cambria Math" w:hAnsi="Cambria Math" w:cs="Times New Roman"/>
+          <w:lang w:val="en-US"/>
+        </w:rPr>
+      </w:pPr>
+      <w:r>
+        <w:rPr>
+          <w:rFonts w:ascii="Cambria Math" w:hAnsi="Cambria Math" w:cs="Times New Roman"/>
+          <w:lang w:val="en-US"/>
+        </w:rPr>
         <w:t>The top 2 components explain 0.3403 variability in the dataset.</w:t>
       </w:r>
-    </w:p>
-    <w:p>
-      <w:pPr>
-        <w:pStyle w:val="Body"/>
-        <w:tabs>
-          <w:tab w:val="left" w:pos="90"/>
-        </w:tabs>
-        <w:spacing w:before="120" w:after="120"/>
-        <w:ind w:left="720"/>
-        <w:jc w:val="both"/>
-        <w:rPr>
-          <w:rFonts w:ascii="Cambria Math" w:hAnsi="Cambria Math" w:cs="Times New Roman"/>
-          <w:lang w:val="en-US"/>
-        </w:rPr>
-      </w:pPr>
-    </w:p>
-    <w:p>
-      <w:pPr>
-        <w:pStyle w:val="Body"/>
-        <w:tabs>
-          <w:tab w:val="left" w:pos="90"/>
-        </w:tabs>
-        <w:spacing w:before="120" w:after="120"/>
-        <w:ind w:left="720"/>
-        <w:jc w:val="both"/>
-        <w:rPr>
-          <w:rFonts w:ascii="Cambria Math" w:hAnsi="Cambria Math" w:cs="Times New Roman"/>
-          <w:lang w:val="en-US"/>
-        </w:rPr>
-      </w:pPr>
     </w:p>
     <w:p>
       <w:pPr>
@@ -2148,6 +2596,13 @@
           <w:rFonts w:ascii="Cambria Math" w:hAnsi="Cambria Math" w:cs="Times New Roman"/>
           <w:lang w:val="en-US"/>
         </w:rPr>
+        <w:t>Applying k-means clustering and PCA</w:t>
+      </w:r>
+      <w:r>
+        <w:rPr>
+          <w:rFonts w:ascii="Cambria Math" w:hAnsi="Cambria Math" w:cs="Times New Roman"/>
+          <w:lang w:val="en-US"/>
+        </w:rPr>
         <w:t xml:space="preserve"> </w:t>
       </w:r>
       <w:r>
@@ -2171,33 +2626,388 @@
           <w:lang w:val="en-US"/>
         </w:rPr>
       </w:pPr>
-    </w:p>
-    <w:p>
-      <w:pPr>
-        <w:pStyle w:val="Body"/>
-        <w:tabs>
-          <w:tab w:val="left" w:pos="90"/>
-        </w:tabs>
-        <w:spacing w:before="120" w:after="120"/>
-        <w:jc w:val="both"/>
-        <w:rPr>
-          <w:rFonts w:ascii="Cambria Math" w:hAnsi="Cambria Math" w:cs="Times New Roman"/>
-          <w:lang w:val="en-US"/>
-        </w:rPr>
-      </w:pPr>
       <w:r>
         <w:rPr>
           <w:rFonts w:ascii="Cambria Math" w:hAnsi="Cambria Math" w:cs="Times New Roman"/>
           <w:lang w:val="en-US"/>
         </w:rPr>
         <w:drawing>
-          <wp:anchor distT="0" distB="0" distL="114300" distR="114300" simplePos="0" relativeHeight="251660288" behindDoc="0" locked="0" layoutInCell="1" allowOverlap="1" wp14:anchorId="4CB3E802" wp14:editId="24919609">
+          <wp:anchor distT="0" distB="0" distL="114300" distR="114300" simplePos="0" relativeHeight="251666432" behindDoc="0" locked="0" layoutInCell="1" allowOverlap="1" wp14:anchorId="59984C7E" wp14:editId="19C65E94">
             <wp:simplePos x="0" y="0"/>
             <wp:positionH relativeFrom="margin">
-              <wp:align>center</wp:align>
+              <wp:posOffset>1038225</wp:posOffset>
             </wp:positionH>
             <wp:positionV relativeFrom="paragraph">
-              <wp:posOffset>8659</wp:posOffset>
+              <wp:posOffset>180975</wp:posOffset>
+            </wp:positionV>
+            <wp:extent cx="4039164" cy="933580"/>
+            <wp:effectExtent l="0" t="0" r="0" b="0"/>
+            <wp:wrapThrough wrapText="bothSides">
+              <wp:wrapPolygon edited="0">
+                <wp:start x="0" y="0"/>
+                <wp:lineTo x="0" y="21159"/>
+                <wp:lineTo x="21498" y="21159"/>
+                <wp:lineTo x="21498" y="0"/>
+                <wp:lineTo x="0" y="0"/>
+              </wp:wrapPolygon>
+            </wp:wrapThrough>
+            <wp:docPr id="1596153806" name="Picture 1" descr="A screen shot of a computer code&#10;&#10;Description automatically generated"/>
+            <wp:cNvGraphicFramePr>
+              <a:graphicFrameLocks xmlns:a="http://schemas.openxmlformats.org/drawingml/2006/main" noChangeAspect="1"/>
+            </wp:cNvGraphicFramePr>
+            <a:graphic xmlns:a="http://schemas.openxmlformats.org/drawingml/2006/main">
+              <a:graphicData uri="http://schemas.openxmlformats.org/drawingml/2006/picture">
+                <pic:pic xmlns:pic="http://schemas.openxmlformats.org/drawingml/2006/picture">
+                  <pic:nvPicPr>
+                    <pic:cNvPr id="1596153806" name="Picture 1" descr="A screen shot of a computer code&#10;&#10;Description automatically generated"/>
+                    <pic:cNvPicPr/>
+                  </pic:nvPicPr>
+                  <pic:blipFill>
+                    <a:blip r:embed="rId12">
+                      <a:extLst>
+                        <a:ext uri="{28A0092B-C50C-407E-A947-70E740481C1C}">
+                          <a14:useLocalDpi xmlns:a14="http://schemas.microsoft.com/office/drawing/2010/main" val="0"/>
+                        </a:ext>
+                      </a:extLst>
+                    </a:blip>
+                    <a:stretch>
+                      <a:fillRect/>
+                    </a:stretch>
+                  </pic:blipFill>
+                  <pic:spPr>
+                    <a:xfrm>
+                      <a:off x="0" y="0"/>
+                      <a:ext cx="4039164" cy="933580"/>
+                    </a:xfrm>
+                    <a:prstGeom prst="rect">
+                      <a:avLst/>
+                    </a:prstGeom>
+                  </pic:spPr>
+                </pic:pic>
+              </a:graphicData>
+            </a:graphic>
+          </wp:anchor>
+        </w:drawing>
+      </w:r>
+    </w:p>
+    <w:p>
+      <w:pPr>
+        <w:pStyle w:val="Body"/>
+        <w:tabs>
+          <w:tab w:val="left" w:pos="90"/>
+        </w:tabs>
+        <w:spacing w:before="120" w:after="120"/>
+        <w:jc w:val="both"/>
+        <w:rPr>
+          <w:rFonts w:ascii="Cambria Math" w:hAnsi="Cambria Math" w:cs="Times New Roman"/>
+          <w:lang w:val="en-US"/>
+        </w:rPr>
+      </w:pPr>
+    </w:p>
+    <w:p>
+      <w:pPr>
+        <w:pStyle w:val="Body"/>
+        <w:tabs>
+          <w:tab w:val="left" w:pos="90"/>
+        </w:tabs>
+        <w:spacing w:before="120" w:after="120"/>
+        <w:jc w:val="both"/>
+        <w:rPr>
+          <w:rFonts w:ascii="Cambria Math" w:hAnsi="Cambria Math" w:cs="Times New Roman"/>
+          <w:lang w:val="en-US"/>
+        </w:rPr>
+      </w:pPr>
+    </w:p>
+    <w:p>
+      <w:pPr>
+        <w:pStyle w:val="Body"/>
+        <w:tabs>
+          <w:tab w:val="left" w:pos="90"/>
+        </w:tabs>
+        <w:spacing w:before="120" w:after="120"/>
+        <w:jc w:val="both"/>
+        <w:rPr>
+          <w:rFonts w:ascii="Cambria Math" w:hAnsi="Cambria Math" w:cs="Times New Roman"/>
+          <w:lang w:val="en-US"/>
+        </w:rPr>
+      </w:pPr>
+    </w:p>
+    <w:p>
+      <w:pPr>
+        <w:pStyle w:val="Body"/>
+        <w:tabs>
+          <w:tab w:val="left" w:pos="90"/>
+        </w:tabs>
+        <w:spacing w:before="120" w:after="120"/>
+        <w:jc w:val="both"/>
+        <w:rPr>
+          <w:rFonts w:ascii="Cambria Math" w:hAnsi="Cambria Math" w:cs="Times New Roman"/>
+          <w:lang w:val="en-US"/>
+        </w:rPr>
+      </w:pPr>
+    </w:p>
+    <w:p>
+      <w:pPr>
+        <w:pStyle w:val="Body"/>
+        <w:tabs>
+          <w:tab w:val="left" w:pos="90"/>
+        </w:tabs>
+        <w:spacing w:before="120" w:after="120"/>
+        <w:jc w:val="both"/>
+        <w:rPr>
+          <w:rFonts w:ascii="Cambria Math" w:hAnsi="Cambria Math" w:cs="Times New Roman"/>
+          <w:lang w:val="en-US"/>
+        </w:rPr>
+      </w:pPr>
+    </w:p>
+    <w:p>
+      <w:pPr>
+        <w:pStyle w:val="Body"/>
+        <w:tabs>
+          <w:tab w:val="left" w:pos="90"/>
+        </w:tabs>
+        <w:spacing w:before="120" w:after="120"/>
+        <w:jc w:val="both"/>
+        <w:rPr>
+          <w:rFonts w:ascii="Cambria Math" w:hAnsi="Cambria Math" w:cs="Times New Roman"/>
+          <w:lang w:val="en-US"/>
+        </w:rPr>
+      </w:pPr>
+      <w:r>
+        <w:rPr>
+          <w:rFonts w:ascii="Cambria Math" w:hAnsi="Cambria Math" w:cs="Times New Roman"/>
+          <w:lang w:val="en-US"/>
+        </w:rPr>
+        <w:tab/>
+      </w:r>
+      <w:r>
+        <w:rPr>
+          <w:rFonts w:ascii="Cambria Math" w:hAnsi="Cambria Math" w:cs="Times New Roman"/>
+          <w:lang w:val="en-US"/>
+        </w:rPr>
+        <w:tab/>
+      </w:r>
+    </w:p>
+    <w:p>
+      <w:pPr>
+        <w:pStyle w:val="Body"/>
+        <w:tabs>
+          <w:tab w:val="left" w:pos="90"/>
+        </w:tabs>
+        <w:spacing w:before="120" w:after="120"/>
+        <w:jc w:val="both"/>
+        <w:rPr>
+          <w:rFonts w:ascii="Cambria Math" w:hAnsi="Cambria Math" w:cs="Times New Roman"/>
+          <w:lang w:val="en-US"/>
+        </w:rPr>
+      </w:pPr>
+      <w:r>
+        <w:rPr>
+          <w:rFonts w:ascii="Cambria Math" w:hAnsi="Cambria Math" w:cs="Times New Roman"/>
+          <w:lang w:val="en-US"/>
+        </w:rPr>
+        <w:tab/>
+      </w:r>
+      <w:r>
+        <w:rPr>
+          <w:rFonts w:ascii="Cambria Math" w:hAnsi="Cambria Math" w:cs="Times New Roman"/>
+          <w:lang w:val="en-US"/>
+        </w:rPr>
+        <w:tab/>
+        <w:t>Plotting the results:</w:t>
+      </w:r>
+    </w:p>
+    <w:p>
+      <w:pPr>
+        <w:pStyle w:val="Body"/>
+        <w:tabs>
+          <w:tab w:val="left" w:pos="90"/>
+        </w:tabs>
+        <w:spacing w:before="120" w:after="120"/>
+        <w:jc w:val="both"/>
+        <w:rPr>
+          <w:rFonts w:ascii="Cambria Math" w:hAnsi="Cambria Math" w:cs="Times New Roman"/>
+          <w:lang w:val="en-US"/>
+        </w:rPr>
+      </w:pPr>
+      <w:r>
+        <w:rPr>
+          <w:rFonts w:ascii="Cambria Math" w:hAnsi="Cambria Math" w:cs="Times New Roman"/>
+          <w:lang w:val="en-US"/>
+        </w:rPr>
+        <w:drawing>
+          <wp:anchor distT="0" distB="0" distL="114300" distR="114300" simplePos="0" relativeHeight="251667456" behindDoc="0" locked="0" layoutInCell="1" allowOverlap="1" wp14:anchorId="5743DABF" wp14:editId="56A35CE1">
+            <wp:simplePos x="0" y="0"/>
+            <wp:positionH relativeFrom="column">
+              <wp:posOffset>260350</wp:posOffset>
+            </wp:positionH>
+            <wp:positionV relativeFrom="paragraph">
+              <wp:posOffset>70485</wp:posOffset>
+            </wp:positionV>
+            <wp:extent cx="6115050" cy="1162685"/>
+            <wp:effectExtent l="0" t="0" r="0" b="0"/>
+            <wp:wrapThrough wrapText="bothSides">
+              <wp:wrapPolygon edited="0">
+                <wp:start x="0" y="0"/>
+                <wp:lineTo x="0" y="21234"/>
+                <wp:lineTo x="21533" y="21234"/>
+                <wp:lineTo x="21533" y="0"/>
+                <wp:lineTo x="0" y="0"/>
+              </wp:wrapPolygon>
+            </wp:wrapThrough>
+            <wp:docPr id="846432534" name="Picture 1" descr="A computer screen shot of a code&#10;&#10;Description automatically generated"/>
+            <wp:cNvGraphicFramePr>
+              <a:graphicFrameLocks xmlns:a="http://schemas.openxmlformats.org/drawingml/2006/main" noChangeAspect="1"/>
+            </wp:cNvGraphicFramePr>
+            <a:graphic xmlns:a="http://schemas.openxmlformats.org/drawingml/2006/main">
+              <a:graphicData uri="http://schemas.openxmlformats.org/drawingml/2006/picture">
+                <pic:pic xmlns:pic="http://schemas.openxmlformats.org/drawingml/2006/picture">
+                  <pic:nvPicPr>
+                    <pic:cNvPr id="846432534" name="Picture 1" descr="A computer screen shot of a code&#10;&#10;Description automatically generated"/>
+                    <pic:cNvPicPr/>
+                  </pic:nvPicPr>
+                  <pic:blipFill>
+                    <a:blip r:embed="rId13">
+                      <a:extLst>
+                        <a:ext uri="{28A0092B-C50C-407E-A947-70E740481C1C}">
+                          <a14:useLocalDpi xmlns:a14="http://schemas.microsoft.com/office/drawing/2010/main" val="0"/>
+                        </a:ext>
+                      </a:extLst>
+                    </a:blip>
+                    <a:stretch>
+                      <a:fillRect/>
+                    </a:stretch>
+                  </pic:blipFill>
+                  <pic:spPr>
+                    <a:xfrm>
+                      <a:off x="0" y="0"/>
+                      <a:ext cx="6115050" cy="1162685"/>
+                    </a:xfrm>
+                    <a:prstGeom prst="rect">
+                      <a:avLst/>
+                    </a:prstGeom>
+                  </pic:spPr>
+                </pic:pic>
+              </a:graphicData>
+            </a:graphic>
+          </wp:anchor>
+        </w:drawing>
+      </w:r>
+    </w:p>
+    <w:p>
+      <w:pPr>
+        <w:pStyle w:val="Body"/>
+        <w:tabs>
+          <w:tab w:val="left" w:pos="90"/>
+        </w:tabs>
+        <w:spacing w:before="120" w:after="120"/>
+        <w:jc w:val="both"/>
+        <w:rPr>
+          <w:rFonts w:ascii="Cambria Math" w:hAnsi="Cambria Math" w:cs="Times New Roman"/>
+          <w:lang w:val="en-US"/>
+        </w:rPr>
+      </w:pPr>
+    </w:p>
+    <w:p>
+      <w:pPr>
+        <w:pStyle w:val="Body"/>
+        <w:tabs>
+          <w:tab w:val="left" w:pos="90"/>
+        </w:tabs>
+        <w:spacing w:before="120" w:after="120"/>
+        <w:jc w:val="both"/>
+        <w:rPr>
+          <w:rFonts w:ascii="Cambria Math" w:hAnsi="Cambria Math" w:cs="Times New Roman"/>
+          <w:lang w:val="en-US"/>
+        </w:rPr>
+      </w:pPr>
+    </w:p>
+    <w:p>
+      <w:pPr>
+        <w:pStyle w:val="Body"/>
+        <w:tabs>
+          <w:tab w:val="left" w:pos="90"/>
+        </w:tabs>
+        <w:spacing w:before="120" w:after="120"/>
+        <w:jc w:val="both"/>
+        <w:rPr>
+          <w:rFonts w:ascii="Cambria Math" w:hAnsi="Cambria Math" w:cs="Times New Roman"/>
+          <w:lang w:val="en-US"/>
+        </w:rPr>
+      </w:pPr>
+    </w:p>
+    <w:p>
+      <w:pPr>
+        <w:pStyle w:val="Body"/>
+        <w:tabs>
+          <w:tab w:val="left" w:pos="90"/>
+        </w:tabs>
+        <w:spacing w:before="120" w:after="120"/>
+        <w:jc w:val="both"/>
+        <w:rPr>
+          <w:rFonts w:ascii="Cambria Math" w:hAnsi="Cambria Math" w:cs="Times New Roman"/>
+          <w:lang w:val="en-US"/>
+        </w:rPr>
+      </w:pPr>
+    </w:p>
+    <w:p>
+      <w:pPr>
+        <w:pStyle w:val="Body"/>
+        <w:tabs>
+          <w:tab w:val="left" w:pos="90"/>
+        </w:tabs>
+        <w:spacing w:before="120" w:after="120"/>
+        <w:jc w:val="both"/>
+        <w:rPr>
+          <w:rFonts w:ascii="Cambria Math" w:hAnsi="Cambria Math" w:cs="Times New Roman"/>
+          <w:lang w:val="en-US"/>
+        </w:rPr>
+      </w:pPr>
+    </w:p>
+    <w:p>
+      <w:pPr>
+        <w:pStyle w:val="Body"/>
+        <w:tabs>
+          <w:tab w:val="left" w:pos="90"/>
+        </w:tabs>
+        <w:spacing w:before="120" w:after="120"/>
+        <w:jc w:val="both"/>
+        <w:rPr>
+          <w:rFonts w:ascii="Cambria Math" w:hAnsi="Cambria Math" w:cs="Times New Roman"/>
+          <w:lang w:val="en-US"/>
+        </w:rPr>
+      </w:pPr>
+    </w:p>
+    <w:p>
+      <w:pPr>
+        <w:pStyle w:val="Body"/>
+        <w:tabs>
+          <w:tab w:val="left" w:pos="90"/>
+        </w:tabs>
+        <w:spacing w:before="120" w:after="120"/>
+        <w:jc w:val="both"/>
+        <w:rPr>
+          <w:rFonts w:ascii="Cambria Math" w:hAnsi="Cambria Math" w:cs="Times New Roman"/>
+          <w:b/>
+          <w:bCs/>
+          <w:lang w:val="en-US"/>
+        </w:rPr>
+      </w:pPr>
+      <w:r>
+        <w:rPr>
+          <w:rFonts w:ascii="Cambria Math" w:hAnsi="Cambria Math" w:cs="Times New Roman"/>
+          <w:noProof/>
+          <w:lang w:val="en-US"/>
+        </w:rPr>
+        <w:lastRenderedPageBreak/>
+        <w:drawing>
+          <wp:anchor distT="0" distB="0" distL="114300" distR="114300" simplePos="0" relativeHeight="251660288" behindDoc="0" locked="0" layoutInCell="1" allowOverlap="1" wp14:anchorId="4CB3E802" wp14:editId="1040F8D0">
+            <wp:simplePos x="0" y="0"/>
+            <wp:positionH relativeFrom="margin">
+              <wp:posOffset>455295</wp:posOffset>
+            </wp:positionH>
+            <wp:positionV relativeFrom="paragraph">
+              <wp:posOffset>172085</wp:posOffset>
             </wp:positionV>
             <wp:extent cx="5204460" cy="2813050"/>
             <wp:effectExtent l="0" t="0" r="0" b="6350"/>
@@ -2214,7 +3024,7 @@
                     <pic:cNvPicPr/>
                   </pic:nvPicPr>
                   <pic:blipFill>
-                    <a:blip r:embed="rId8">
+                    <a:blip r:embed="rId14">
                       <a:extLst>
                         <a:ext uri="{28A0092B-C50C-407E-A947-70E740481C1C}">
                           <a14:useLocalDpi xmlns:a14="http://schemas.microsoft.com/office/drawing/2010/main" val="0"/>
@@ -2246,6 +3056,58 @@
           </wp:anchor>
         </w:drawing>
       </w:r>
+      <w:r>
+        <w:rPr>
+          <w:rFonts w:ascii="Cambria Math" w:hAnsi="Cambria Math" w:cs="Times New Roman"/>
+          <w:lang w:val="en-US"/>
+        </w:rPr>
+        <w:tab/>
+      </w:r>
+      <w:r>
+        <w:rPr>
+          <w:rFonts w:ascii="Cambria Math" w:hAnsi="Cambria Math" w:cs="Times New Roman"/>
+          <w:lang w:val="en-US"/>
+        </w:rPr>
+        <w:tab/>
+      </w:r>
+      <w:r>
+        <w:rPr>
+          <w:rFonts w:ascii="Cambria Math" w:hAnsi="Cambria Math" w:cs="Times New Roman"/>
+          <w:b/>
+          <w:bCs/>
+          <w:lang w:val="en-US"/>
+        </w:rPr>
+        <w:t>O</w:t>
+      </w:r>
+      <w:r>
+        <w:rPr>
+          <w:rFonts w:ascii="Cambria Math" w:hAnsi="Cambria Math" w:cs="Times New Roman"/>
+          <w:b/>
+          <w:bCs/>
+          <w:lang w:val="en-US"/>
+        </w:rPr>
+        <w:tab/>
+      </w:r>
+      <w:proofErr w:type="spellStart"/>
+      <w:r>
+        <w:rPr>
+          <w:rFonts w:ascii="Cambria Math" w:hAnsi="Cambria Math" w:cs="Times New Roman"/>
+          <w:b/>
+          <w:bCs/>
+          <w:lang w:val="en-US"/>
+        </w:rPr>
+        <w:t>utput</w:t>
+      </w:r>
+      <w:proofErr w:type="spellEnd"/>
+      <w:r>
+        <w:rPr>
+          <w:rFonts w:ascii="Cambria Math" w:hAnsi="Cambria Math" w:cs="Times New Roman"/>
+          <w:b/>
+          <w:bCs/>
+          <w:lang w:val="en-US"/>
+        </w:rPr>
+        <w:t>:</w:t>
+      </w:r>
     </w:p>
     <w:p>
       <w:pPr>
@@ -2502,64 +3364,7 @@
           <w:tab w:val="left" w:pos="90"/>
         </w:tabs>
         <w:spacing w:before="120" w:after="120"/>
-        <w:ind w:left="360"/>
-        <w:jc w:val="both"/>
-        <w:rPr>
-          <w:rFonts w:ascii="Cambria Math" w:hAnsi="Cambria Math" w:cs="Times New Roman"/>
-          <w:lang w:val="en-US"/>
-        </w:rPr>
-      </w:pPr>
-    </w:p>
-    <w:p>
-      <w:pPr>
-        <w:pStyle w:val="Body"/>
-        <w:tabs>
-          <w:tab w:val="left" w:pos="90"/>
-        </w:tabs>
-        <w:spacing w:before="120" w:after="120"/>
-        <w:jc w:val="both"/>
-        <w:rPr>
-          <w:rFonts w:ascii="Cambria Math" w:hAnsi="Cambria Math" w:cs="Times New Roman"/>
-          <w:lang w:val="en-US"/>
-        </w:rPr>
-      </w:pPr>
-    </w:p>
-    <w:p>
-      <w:pPr>
-        <w:pStyle w:val="Body"/>
-        <w:tabs>
-          <w:tab w:val="left" w:pos="90"/>
-        </w:tabs>
-        <w:spacing w:before="120" w:after="120"/>
-        <w:jc w:val="both"/>
-        <w:rPr>
-          <w:rFonts w:ascii="Cambria Math" w:hAnsi="Cambria Math" w:cs="Times New Roman"/>
-          <w:lang w:val="en-US"/>
-        </w:rPr>
-      </w:pPr>
-    </w:p>
-    <w:p>
-      <w:pPr>
-        <w:pStyle w:val="Body"/>
-        <w:tabs>
-          <w:tab w:val="left" w:pos="90"/>
-        </w:tabs>
-        <w:spacing w:before="120" w:after="120"/>
-        <w:jc w:val="both"/>
-        <w:rPr>
-          <w:rFonts w:ascii="Cambria Math" w:hAnsi="Cambria Math" w:cs="Times New Roman"/>
-          <w:lang w:val="en-US"/>
-        </w:rPr>
-      </w:pPr>
-    </w:p>
-    <w:p>
-      <w:pPr>
-        <w:pStyle w:val="Body"/>
-        <w:tabs>
-          <w:tab w:val="left" w:pos="90"/>
-        </w:tabs>
-        <w:spacing w:before="120" w:after="120"/>
-        <w:ind w:left="360"/>
+        <w:ind w:left="720"/>
         <w:jc w:val="both"/>
         <w:rPr>
           <w:rFonts w:ascii="Cambria Math" w:hAnsi="Cambria Math" w:cs="Times New Roman"/>
@@ -2587,25 +3392,246 @@
           <w:rFonts w:ascii="Cambria Math" w:hAnsi="Cambria Math" w:cs="Times New Roman"/>
           <w:lang w:val="en-US"/>
         </w:rPr>
+        <w:drawing>
+          <wp:anchor distT="0" distB="0" distL="114300" distR="114300" simplePos="0" relativeHeight="251668480" behindDoc="0" locked="0" layoutInCell="1" allowOverlap="1" wp14:anchorId="2A020D0D" wp14:editId="5FC8DB60">
+            <wp:simplePos x="0" y="0"/>
+            <wp:positionH relativeFrom="margin">
+              <wp:posOffset>182880</wp:posOffset>
+            </wp:positionH>
+            <wp:positionV relativeFrom="paragraph">
+              <wp:posOffset>409575</wp:posOffset>
+            </wp:positionV>
+            <wp:extent cx="6115050" cy="1703705"/>
+            <wp:effectExtent l="0" t="0" r="0" b="0"/>
+            <wp:wrapThrough wrapText="bothSides">
+              <wp:wrapPolygon edited="0">
+                <wp:start x="0" y="0"/>
+                <wp:lineTo x="0" y="21254"/>
+                <wp:lineTo x="21533" y="21254"/>
+                <wp:lineTo x="21533" y="0"/>
+                <wp:lineTo x="0" y="0"/>
+              </wp:wrapPolygon>
+            </wp:wrapThrough>
+            <wp:docPr id="559711989" name="Picture 1" descr="A screen shot of a computer code&#10;&#10;Description automatically generated"/>
+            <wp:cNvGraphicFramePr>
+              <a:graphicFrameLocks xmlns:a="http://schemas.openxmlformats.org/drawingml/2006/main" noChangeAspect="1"/>
+            </wp:cNvGraphicFramePr>
+            <a:graphic xmlns:a="http://schemas.openxmlformats.org/drawingml/2006/main">
+              <a:graphicData uri="http://schemas.openxmlformats.org/drawingml/2006/picture">
+                <pic:pic xmlns:pic="http://schemas.openxmlformats.org/drawingml/2006/picture">
+                  <pic:nvPicPr>
+                    <pic:cNvPr id="559711989" name="Picture 1" descr="A screen shot of a computer code&#10;&#10;Description automatically generated"/>
+                    <pic:cNvPicPr/>
+                  </pic:nvPicPr>
+                  <pic:blipFill>
+                    <a:blip r:embed="rId15">
+                      <a:extLst>
+                        <a:ext uri="{28A0092B-C50C-407E-A947-70E740481C1C}">
+                          <a14:useLocalDpi xmlns:a14="http://schemas.microsoft.com/office/drawing/2010/main" val="0"/>
+                        </a:ext>
+                      </a:extLst>
+                    </a:blip>
+                    <a:stretch>
+                      <a:fillRect/>
+                    </a:stretch>
+                  </pic:blipFill>
+                  <pic:spPr>
+                    <a:xfrm>
+                      <a:off x="0" y="0"/>
+                      <a:ext cx="6115050" cy="1703705"/>
+                    </a:xfrm>
+                    <a:prstGeom prst="rect">
+                      <a:avLst/>
+                    </a:prstGeom>
+                  </pic:spPr>
+                </pic:pic>
+              </a:graphicData>
+            </a:graphic>
+          </wp:anchor>
+        </w:drawing>
+      </w:r>
+      <w:r>
+        <w:rPr>
+          <w:rFonts w:ascii="Cambria Math" w:hAnsi="Cambria Math" w:cs="Times New Roman"/>
+          <w:lang w:val="en-US"/>
+        </w:rPr>
+        <w:t xml:space="preserve"> </w:t>
+      </w:r>
+      <w:r>
+        <w:rPr>
+          <w:rFonts w:ascii="Cambria Math" w:hAnsi="Cambria Math" w:cs="Times New Roman"/>
+          <w:lang w:val="en-US"/>
+        </w:rPr>
+        <w:t>Plotting both graphs</w:t>
+      </w:r>
+    </w:p>
+    <w:p>
+      <w:pPr>
+        <w:pStyle w:val="Body"/>
+        <w:tabs>
+          <w:tab w:val="left" w:pos="90"/>
+        </w:tabs>
+        <w:spacing w:before="120" w:after="120"/>
+        <w:ind w:left="720"/>
+        <w:rPr>
+          <w:rFonts w:ascii="Cambria Math" w:hAnsi="Cambria Math" w:cs="Times New Roman"/>
+          <w:lang w:val="en-US"/>
+        </w:rPr>
+      </w:pPr>
+    </w:p>
+    <w:p>
+      <w:pPr>
+        <w:pStyle w:val="Body"/>
+        <w:tabs>
+          <w:tab w:val="left" w:pos="90"/>
+        </w:tabs>
+        <w:spacing w:before="120" w:after="120"/>
+        <w:ind w:left="720"/>
+        <w:rPr>
+          <w:rFonts w:ascii="Cambria Math" w:hAnsi="Cambria Math" w:cs="Times New Roman"/>
+          <w:lang w:val="en-US"/>
+        </w:rPr>
+      </w:pPr>
+    </w:p>
+    <w:p>
+      <w:pPr>
+        <w:pStyle w:val="Body"/>
+        <w:tabs>
+          <w:tab w:val="left" w:pos="90"/>
+        </w:tabs>
+        <w:spacing w:before="120" w:after="120"/>
+        <w:ind w:left="720"/>
+        <w:rPr>
+          <w:rFonts w:ascii="Cambria Math" w:hAnsi="Cambria Math" w:cs="Times New Roman"/>
+          <w:lang w:val="en-US"/>
+        </w:rPr>
+      </w:pPr>
+    </w:p>
+    <w:p>
+      <w:pPr>
+        <w:pStyle w:val="Body"/>
+        <w:tabs>
+          <w:tab w:val="left" w:pos="90"/>
+        </w:tabs>
+        <w:spacing w:before="120" w:after="120"/>
+        <w:ind w:left="720"/>
+        <w:rPr>
+          <w:rFonts w:ascii="Cambria Math" w:hAnsi="Cambria Math" w:cs="Times New Roman"/>
+          <w:lang w:val="en-US"/>
+        </w:rPr>
+      </w:pPr>
+    </w:p>
+    <w:p>
+      <w:pPr>
+        <w:pStyle w:val="Body"/>
+        <w:tabs>
+          <w:tab w:val="left" w:pos="90"/>
+        </w:tabs>
+        <w:spacing w:before="120" w:after="120"/>
+        <w:ind w:left="720"/>
+        <w:rPr>
+          <w:rFonts w:ascii="Cambria Math" w:hAnsi="Cambria Math" w:cs="Times New Roman"/>
+          <w:lang w:val="en-US"/>
+        </w:rPr>
+      </w:pPr>
+    </w:p>
+    <w:p>
+      <w:pPr>
+        <w:pStyle w:val="Body"/>
+        <w:tabs>
+          <w:tab w:val="left" w:pos="90"/>
+        </w:tabs>
+        <w:spacing w:before="120" w:after="120"/>
+        <w:ind w:left="720"/>
+        <w:rPr>
+          <w:rFonts w:ascii="Cambria Math" w:hAnsi="Cambria Math" w:cs="Times New Roman"/>
+          <w:lang w:val="en-US"/>
+        </w:rPr>
+      </w:pPr>
+    </w:p>
+    <w:p>
+      <w:pPr>
+        <w:pStyle w:val="Body"/>
+        <w:tabs>
+          <w:tab w:val="left" w:pos="90"/>
+        </w:tabs>
+        <w:spacing w:before="120" w:after="120"/>
+        <w:ind w:left="720"/>
+        <w:rPr>
+          <w:rFonts w:ascii="Cambria Math" w:hAnsi="Cambria Math" w:cs="Times New Roman"/>
+          <w:lang w:val="en-US"/>
+        </w:rPr>
+      </w:pPr>
+      <w:r>
+        <w:rPr>
+          <w:rFonts w:ascii="Cambria Math" w:hAnsi="Cambria Math" w:cs="Times New Roman"/>
+          <w:b/>
+          <w:bCs/>
+          <w:lang w:val="en-US"/>
+        </w:rPr>
         <w:lastRenderedPageBreak/>
-        <w:t xml:space="preserve"> </w:t>
-      </w:r>
-      <w:r>
-        <w:rPr>
-          <w:rFonts w:ascii="Cambria Math" w:hAnsi="Cambria Math" w:cs="Times New Roman"/>
+        <w:t>Ou</w:t>
+      </w:r>
+      <w:r>
+        <w:rPr>
+          <w:rFonts w:ascii="Cambria Math" w:hAnsi="Cambria Math" w:cs="Times New Roman"/>
+          <w:b/>
+          <w:bCs/>
+          <w:lang w:val="en-US"/>
+        </w:rPr>
+        <w:t>t</w:t>
+      </w:r>
+      <w:r>
+        <w:rPr>
+          <w:rFonts w:ascii="Cambria Math" w:hAnsi="Cambria Math" w:cs="Times New Roman"/>
+          <w:b/>
+          <w:bCs/>
+          <w:lang w:val="en-US"/>
+        </w:rPr>
+        <w:t>put</w:t>
+      </w:r>
+      <w:r>
+        <w:rPr>
+          <w:rFonts w:ascii="Cambria Math" w:hAnsi="Cambria Math" w:cs="Times New Roman"/>
+          <w:b/>
+          <w:bCs/>
+          <w:lang w:val="en-US"/>
+        </w:rPr>
+        <w:t>:</w:t>
+      </w:r>
+    </w:p>
+    <w:p>
+      <w:pPr>
+        <w:pStyle w:val="Body"/>
+        <w:tabs>
+          <w:tab w:val="left" w:pos="90"/>
+        </w:tabs>
+        <w:spacing w:before="120" w:after="120"/>
+        <w:ind w:left="720"/>
+        <w:rPr>
+          <w:rFonts w:ascii="Cambria Math" w:hAnsi="Cambria Math" w:cs="Times New Roman"/>
+          <w:lang w:val="en-US"/>
+        </w:rPr>
+      </w:pPr>
+      <w:r>
+        <w:rPr>
+          <w:rFonts w:ascii="Cambria Math" w:hAnsi="Cambria Math" w:cs="Times New Roman"/>
+          <w:b/>
+          <w:bCs/>
+          <w:noProof/>
           <w:lang w:val="en-US"/>
         </w:rPr>
         <w:drawing>
-          <wp:anchor distT="0" distB="0" distL="114300" distR="114300" simplePos="0" relativeHeight="251659264" behindDoc="0" locked="0" layoutInCell="1" allowOverlap="1" wp14:anchorId="619662B6" wp14:editId="2ED6004D">
+          <wp:anchor distT="0" distB="0" distL="114300" distR="114300" simplePos="0" relativeHeight="251659264" behindDoc="0" locked="0" layoutInCell="1" allowOverlap="1" wp14:anchorId="619662B6" wp14:editId="0C5C0FD6">
             <wp:simplePos x="0" y="0"/>
             <wp:positionH relativeFrom="margin">
               <wp:align>center</wp:align>
             </wp:positionH>
             <wp:positionV relativeFrom="paragraph">
-              <wp:posOffset>200198</wp:posOffset>
+              <wp:posOffset>61595</wp:posOffset>
             </wp:positionV>
-            <wp:extent cx="4381851" cy="4530436"/>
-            <wp:effectExtent l="0" t="0" r="0" b="3810"/>
+            <wp:extent cx="4084340" cy="4222852"/>
+            <wp:effectExtent l="0" t="0" r="0" b="6350"/>
             <wp:wrapNone/>
             <wp:docPr id="283155551" name="Picture 1"/>
             <wp:cNvGraphicFramePr>
@@ -2619,7 +3645,7 @@
                     <pic:cNvPicPr/>
                   </pic:nvPicPr>
                   <pic:blipFill>
-                    <a:blip r:embed="rId9">
+                    <a:blip r:embed="rId16">
                       <a:extLst>
                         <a:ext uri="{28A0092B-C50C-407E-A947-70E740481C1C}">
                           <a14:useLocalDpi xmlns:a14="http://schemas.microsoft.com/office/drawing/2010/main" val="0"/>
@@ -2633,7 +3659,7 @@
                   <pic:spPr>
                     <a:xfrm>
                       <a:off x="0" y="0"/>
-                      <a:ext cx="4381851" cy="4530436"/>
+                      <a:ext cx="4084340" cy="4222852"/>
                     </a:xfrm>
                     <a:prstGeom prst="rect">
                       <a:avLst/>
@@ -2903,62 +3929,6 @@
           <w:lang w:val="en-US"/>
         </w:rPr>
       </w:pPr>
-    </w:p>
-    <w:p>
-      <w:pPr>
-        <w:pStyle w:val="Body"/>
-        <w:tabs>
-          <w:tab w:val="left" w:pos="90"/>
-        </w:tabs>
-        <w:spacing w:before="120" w:after="120"/>
-        <w:ind w:left="720"/>
-        <w:rPr>
-          <w:rFonts w:ascii="Cambria Math" w:hAnsi="Cambria Math" w:cs="Times New Roman"/>
-          <w:lang w:val="en-US"/>
-        </w:rPr>
-      </w:pPr>
-    </w:p>
-    <w:p>
-      <w:pPr>
-        <w:pStyle w:val="Body"/>
-        <w:tabs>
-          <w:tab w:val="left" w:pos="90"/>
-        </w:tabs>
-        <w:spacing w:before="120" w:after="120"/>
-        <w:ind w:left="720"/>
-        <w:rPr>
-          <w:rFonts w:ascii="Cambria Math" w:hAnsi="Cambria Math" w:cs="Times New Roman"/>
-          <w:lang w:val="en-US"/>
-        </w:rPr>
-      </w:pPr>
-    </w:p>
-    <w:p>
-      <w:pPr>
-        <w:pStyle w:val="Body"/>
-        <w:tabs>
-          <w:tab w:val="left" w:pos="90"/>
-        </w:tabs>
-        <w:spacing w:before="120" w:after="120"/>
-        <w:ind w:left="720"/>
-        <w:rPr>
-          <w:rFonts w:ascii="Cambria Math" w:hAnsi="Cambria Math" w:cs="Times New Roman"/>
-          <w:lang w:val="en-US"/>
-        </w:rPr>
-      </w:pPr>
-    </w:p>
-    <w:p>
-      <w:pPr>
-        <w:pStyle w:val="Body"/>
-        <w:tabs>
-          <w:tab w:val="left" w:pos="90"/>
-        </w:tabs>
-        <w:spacing w:before="120" w:after="120"/>
-        <w:ind w:left="720"/>
-        <w:rPr>
-          <w:rFonts w:ascii="Cambria Math" w:hAnsi="Cambria Math" w:cs="Times New Roman"/>
-          <w:lang w:val="en-US"/>
-        </w:rPr>
-      </w:pPr>
       <w:r>
         <w:rPr>
           <w:rFonts w:ascii="Cambria Math" w:hAnsi="Cambria Math" w:cs="Times New Roman"/>
@@ -2966,16 +3936,16 @@
           <w:lang w:val="en-US"/>
         </w:rPr>
         <w:drawing>
-          <wp:anchor distT="0" distB="0" distL="114300" distR="114300" simplePos="0" relativeHeight="251658240" behindDoc="0" locked="0" layoutInCell="1" allowOverlap="1" wp14:anchorId="53EB65C0" wp14:editId="26C335FD">
+          <wp:anchor distT="0" distB="0" distL="114300" distR="114300" simplePos="0" relativeHeight="251658240" behindDoc="0" locked="0" layoutInCell="1" allowOverlap="1" wp14:anchorId="53EB65C0" wp14:editId="42D848A1">
             <wp:simplePos x="0" y="0"/>
             <wp:positionH relativeFrom="margin">
               <wp:align>center</wp:align>
             </wp:positionH>
             <wp:positionV relativeFrom="paragraph">
-              <wp:posOffset>81568</wp:posOffset>
+              <wp:posOffset>153264</wp:posOffset>
             </wp:positionV>
-            <wp:extent cx="3118254" cy="3123798"/>
-            <wp:effectExtent l="0" t="0" r="6350" b="635"/>
+            <wp:extent cx="3738068" cy="3744714"/>
+            <wp:effectExtent l="0" t="0" r="0" b="8255"/>
             <wp:wrapNone/>
             <wp:docPr id="473624624" name="Picture 8"/>
             <wp:cNvGraphicFramePr>
@@ -2991,7 +3961,7 @@
                     </pic:cNvPicPr>
                   </pic:nvPicPr>
                   <pic:blipFill>
-                    <a:blip r:embed="rId10">
+                    <a:blip r:embed="rId17">
                       <a:extLst>
                         <a:ext uri="{28A0092B-C50C-407E-A947-70E740481C1C}">
                           <a14:useLocalDpi xmlns:a14="http://schemas.microsoft.com/office/drawing/2010/main" val="0"/>
@@ -3006,7 +3976,7 @@
                   <pic:spPr bwMode="auto">
                     <a:xfrm>
                       <a:off x="0" y="0"/>
-                      <a:ext cx="3118254" cy="3123798"/>
+                      <a:ext cx="3738068" cy="3744714"/>
                     </a:xfrm>
                     <a:prstGeom prst="rect">
                       <a:avLst/>
@@ -3248,6 +4218,27 @@
           <w:lang w:val="en-US"/>
         </w:rPr>
         <w:tab/>
+      </w:r>
+    </w:p>
+    <w:p>
+      <w:pPr>
+        <w:pStyle w:val="Body"/>
+        <w:tabs>
+          <w:tab w:val="left" w:pos="90"/>
+        </w:tabs>
+        <w:spacing w:before="120" w:after="120"/>
+        <w:jc w:val="both"/>
+        <w:rPr>
+          <w:rFonts w:ascii="Cambria Math" w:hAnsi="Cambria Math" w:cs="Times New Roman"/>
+          <w:lang w:val="en-US"/>
+        </w:rPr>
+      </w:pPr>
+      <w:r>
+        <w:rPr>
+          <w:rFonts w:ascii="Cambria Math" w:hAnsi="Cambria Math" w:cs="Times New Roman"/>
+          <w:lang w:val="en-US"/>
+        </w:rPr>
+        <w:lastRenderedPageBreak/>
         <w:t>The main differences in the obtained plots can be described as follows:</w:t>
       </w:r>
     </w:p>
@@ -3262,7 +4253,7 @@
           <w:tab w:val="left" w:pos="90"/>
         </w:tabs>
         <w:spacing w:before="120" w:after="120"/>
-        <w:ind w:left="1418" w:hanging="284"/>
+        <w:ind w:left="851" w:hanging="284"/>
         <w:jc w:val="both"/>
         <w:rPr>
           <w:lang w:val="en-US"/>
@@ -3286,7 +4277,7 @@
           <w:tab w:val="left" w:pos="90"/>
         </w:tabs>
         <w:spacing w:before="120" w:after="120"/>
-        <w:ind w:left="1985" w:hanging="425"/>
+        <w:ind w:left="1418" w:hanging="284"/>
         <w:jc w:val="both"/>
         <w:rPr>
           <w:lang w:val="en-US"/>
@@ -3322,83 +4313,17 @@
           <w:tab w:val="left" w:pos="90"/>
         </w:tabs>
         <w:spacing w:before="120" w:after="120"/>
-        <w:ind w:left="1985" w:hanging="425"/>
-        <w:jc w:val="both"/>
-        <w:rPr>
-          <w:lang w:val="en-US"/>
-        </w:rPr>
-      </w:pPr>
-      <w:r>
-        <w:rPr>
-          <w:lang w:val="en-US"/>
-        </w:rPr>
-        <w:t>Cluster 1</w:t>
-      </w:r>
-      <w:r>
-        <w:rPr>
-          <w:lang w:val="en-US"/>
-        </w:rPr>
-        <w:t>: Jobs like “</w:t>
-      </w:r>
-      <w:r>
-        <w:rPr>
-          <w:lang w:val="en-US"/>
-        </w:rPr>
-        <w:t>technician</w:t>
-      </w:r>
-      <w:r>
-        <w:rPr>
-          <w:lang w:val="en-US"/>
-        </w:rPr>
-        <w:t>”, “</w:t>
-      </w:r>
-      <w:r>
-        <w:rPr>
-          <w:lang w:val="en-US"/>
-        </w:rPr>
-        <w:t>entrepreneur</w:t>
-      </w:r>
-      <w:r>
-        <w:rPr>
-          <w:lang w:val="en-US"/>
-        </w:rPr>
-        <w:t>”</w:t>
-      </w:r>
-      <w:r>
-        <w:rPr>
-          <w:lang w:val="en-US"/>
-        </w:rPr>
-        <w:t>,</w:t>
-      </w:r>
-      <w:r>
-        <w:rPr>
-          <w:lang w:val="en-US"/>
-        </w:rPr>
-        <w:t xml:space="preserve"> “</w:t>
-      </w:r>
-      <w:r>
-        <w:rPr>
-          <w:lang w:val="en-US"/>
-        </w:rPr>
-        <w:t>housemaid</w:t>
-      </w:r>
-      <w:r>
-        <w:rPr>
-          <w:lang w:val="en-US"/>
-        </w:rPr>
-        <w:t>”</w:t>
-      </w:r>
-      <w:r>
-        <w:rPr>
-          <w:lang w:val="en-US"/>
-        </w:rPr>
-        <w:t xml:space="preserve"> and “unknown” </w:t>
-      </w:r>
-      <w:r>
-        <w:rPr>
-          <w:lang w:val="en-US"/>
-        </w:rPr>
-        <w:t xml:space="preserve">appear mostly in this cluster. </w:t>
+        <w:ind w:left="1418" w:hanging="284"/>
+        <w:jc w:val="both"/>
+        <w:rPr>
+          <w:lang w:val="en-US"/>
+        </w:rPr>
+      </w:pPr>
+      <w:r>
+        <w:rPr>
+          <w:lang w:val="en-US"/>
+        </w:rPr>
+        <w:t xml:space="preserve">Cluster 1: Jobs like “technician”, “entrepreneur”, “housemaid” and “unknown” appear mostly in this cluster. </w:t>
       </w:r>
       <w:r>
         <w:rPr>
@@ -3418,29 +4343,17 @@
           <w:tab w:val="left" w:pos="90"/>
         </w:tabs>
         <w:spacing w:before="120" w:after="120"/>
-        <w:ind w:left="1985" w:hanging="425"/>
-        <w:jc w:val="both"/>
-        <w:rPr>
-          <w:lang w:val="en-US"/>
-        </w:rPr>
-      </w:pPr>
-      <w:r>
-        <w:rPr>
-          <w:lang w:val="en-US"/>
-        </w:rPr>
-        <w:t xml:space="preserve">Cluster </w:t>
-      </w:r>
-      <w:r>
-        <w:rPr>
-          <w:lang w:val="en-US"/>
-        </w:rPr>
-        <w:t>2</w:t>
-      </w:r>
-      <w:r>
-        <w:rPr>
-          <w:lang w:val="en-US"/>
-        </w:rPr>
-        <w:t>: Jobs like “</w:t>
+        <w:ind w:left="1418" w:hanging="284"/>
+        <w:jc w:val="both"/>
+        <w:rPr>
+          <w:lang w:val="en-US"/>
+        </w:rPr>
+      </w:pPr>
+      <w:r>
+        <w:rPr>
+          <w:lang w:val="en-US"/>
+        </w:rPr>
+        <w:t>Cluster 2: Jobs like “</w:t>
       </w:r>
       <w:r>
         <w:rPr>
@@ -3522,7 +4435,7 @@
           <w:tab w:val="left" w:pos="90"/>
         </w:tabs>
         <w:spacing w:before="120" w:after="120"/>
-        <w:ind w:left="1418" w:hanging="284"/>
+        <w:ind w:left="851" w:hanging="284"/>
         <w:jc w:val="both"/>
         <w:rPr>
           <w:lang w:val="en-US"/>
@@ -3546,23 +4459,17 @@
           <w:tab w:val="left" w:pos="90"/>
         </w:tabs>
         <w:spacing w:before="120" w:after="120"/>
-        <w:ind w:left="1985" w:hanging="425"/>
-        <w:jc w:val="both"/>
-        <w:rPr>
-          <w:lang w:val="en-US"/>
-        </w:rPr>
-      </w:pPr>
-      <w:r>
-        <w:rPr>
-          <w:lang w:val="en-US"/>
-        </w:rPr>
-        <w:t xml:space="preserve">Cluster 0: </w:t>
-      </w:r>
-      <w:r>
-        <w:rPr>
-          <w:lang w:val="en-US"/>
-        </w:rPr>
-        <w:t>Mostly represented by “primary” and “secondary” levels of education</w:t>
+        <w:ind w:left="1418" w:hanging="284"/>
+        <w:jc w:val="both"/>
+        <w:rPr>
+          <w:lang w:val="en-US"/>
+        </w:rPr>
+      </w:pPr>
+      <w:r>
+        <w:rPr>
+          <w:lang w:val="en-US"/>
+        </w:rPr>
+        <w:t>Cluster 0: Mostly represented by “primary” and “secondary” levels of education</w:t>
       </w:r>
       <w:r>
         <w:rPr>
@@ -3582,7 +4489,7 @@
           <w:tab w:val="left" w:pos="90"/>
         </w:tabs>
         <w:spacing w:before="120" w:after="120"/>
-        <w:ind w:left="1985" w:hanging="425"/>
+        <w:ind w:left="1418" w:hanging="284"/>
         <w:jc w:val="both"/>
         <w:rPr>
           <w:lang w:val="en-US"/>
@@ -3598,25 +4505,7 @@
         <w:rPr>
           <w:lang w:val="en-US"/>
         </w:rPr>
-        <w:t>Mostly represented by “</w:t>
-      </w:r>
-      <w:r>
-        <w:rPr>
-          <w:lang w:val="en-US"/>
-        </w:rPr>
-        <w:t>unknown</w:t>
-      </w:r>
-      <w:r>
-        <w:rPr>
-          <w:lang w:val="en-US"/>
-        </w:rPr>
-        <w:t xml:space="preserve">” level of education, which </w:t>
-      </w:r>
-      <w:r>
-        <w:rPr>
-          <w:lang w:val="en-US"/>
-        </w:rPr>
-        <w:t>can also be a good indicator that this cluster might be better represented by other features.</w:t>
+        <w:t>Mostly represented by “unknown” level of education, which can also be a good indicator that this cluster might be better represented by other features.</w:t>
       </w:r>
     </w:p>
     <w:p>
@@ -3630,7 +4519,7 @@
           <w:tab w:val="left" w:pos="90"/>
         </w:tabs>
         <w:spacing w:before="120" w:after="120"/>
-        <w:ind w:left="1985" w:hanging="425"/>
+        <w:ind w:left="1418" w:hanging="284"/>
         <w:jc w:val="both"/>
         <w:rPr>
           <w:lang w:val="en-US"/>
@@ -3646,31 +4535,7 @@
         <w:rPr>
           <w:lang w:val="en-US"/>
         </w:rPr>
-        <w:t xml:space="preserve">Mostly represented by </w:t>
-      </w:r>
-      <w:r>
-        <w:rPr>
-          <w:lang w:val="en-US"/>
-        </w:rPr>
-        <w:t>“tertiary</w:t>
-      </w:r>
-      <w:r>
-        <w:rPr>
-          <w:lang w:val="en-US"/>
-        </w:rPr>
-        <w:t>” level of education, which</w:t>
-      </w:r>
-      <w:r>
-        <w:rPr>
-          <w:lang w:val="en-US"/>
-        </w:rPr>
-        <w:t xml:space="preserve"> also</w:t>
-      </w:r>
-      <w:r>
-        <w:rPr>
-          <w:lang w:val="en-US"/>
-        </w:rPr>
-        <w:t xml:space="preserve"> translates well to the conclusions we made for the job distribution.</w:t>
+        <w:t>Mostly represented by “tertiary” level of education, which also translates well to the conclusions we made for the job distribution.</w:t>
       </w:r>
     </w:p>
     <w:p>
@@ -3737,22 +4602,260 @@
         <w:ind w:left="270" w:hanging="270"/>
         <w:jc w:val="center"/>
         <w:rPr>
-          <w:lang w:val="en-US"/>
-        </w:rPr>
-      </w:pPr>
-      <w:r>
-        <w:rPr>
           <w:b/>
           <w:bCs/>
           <w:sz w:val="26"/>
           <w:szCs w:val="26"/>
           <w:lang w:val="en-US"/>
         </w:rPr>
+      </w:pPr>
+    </w:p>
+    <w:p>
+      <w:pPr>
+        <w:pStyle w:val="Body"/>
+        <w:tabs>
+          <w:tab w:val="left" w:pos="90"/>
+        </w:tabs>
+        <w:ind w:left="270" w:hanging="270"/>
+        <w:jc w:val="center"/>
+        <w:rPr>
+          <w:b/>
+          <w:bCs/>
+          <w:sz w:val="26"/>
+          <w:szCs w:val="26"/>
+          <w:lang w:val="en-US"/>
+        </w:rPr>
+      </w:pPr>
+    </w:p>
+    <w:p>
+      <w:pPr>
+        <w:pStyle w:val="Body"/>
+        <w:tabs>
+          <w:tab w:val="left" w:pos="90"/>
+        </w:tabs>
+        <w:ind w:left="270" w:hanging="270"/>
+        <w:jc w:val="center"/>
+        <w:rPr>
+          <w:b/>
+          <w:bCs/>
+          <w:sz w:val="26"/>
+          <w:szCs w:val="26"/>
+          <w:lang w:val="en-US"/>
+        </w:rPr>
+      </w:pPr>
+    </w:p>
+    <w:p>
+      <w:pPr>
+        <w:pStyle w:val="Body"/>
+        <w:tabs>
+          <w:tab w:val="left" w:pos="90"/>
+        </w:tabs>
+        <w:ind w:left="270" w:hanging="270"/>
+        <w:jc w:val="center"/>
+        <w:rPr>
+          <w:b/>
+          <w:bCs/>
+          <w:sz w:val="26"/>
+          <w:szCs w:val="26"/>
+          <w:lang w:val="en-US"/>
+        </w:rPr>
+      </w:pPr>
+    </w:p>
+    <w:p>
+      <w:pPr>
+        <w:pStyle w:val="Body"/>
+        <w:tabs>
+          <w:tab w:val="left" w:pos="90"/>
+        </w:tabs>
+        <w:ind w:left="270" w:hanging="270"/>
+        <w:jc w:val="center"/>
+        <w:rPr>
+          <w:b/>
+          <w:bCs/>
+          <w:sz w:val="26"/>
+          <w:szCs w:val="26"/>
+          <w:lang w:val="en-US"/>
+        </w:rPr>
+      </w:pPr>
+    </w:p>
+    <w:p>
+      <w:pPr>
+        <w:pStyle w:val="Body"/>
+        <w:tabs>
+          <w:tab w:val="left" w:pos="90"/>
+        </w:tabs>
+        <w:ind w:left="270" w:hanging="270"/>
+        <w:jc w:val="center"/>
+        <w:rPr>
+          <w:b/>
+          <w:bCs/>
+          <w:sz w:val="26"/>
+          <w:szCs w:val="26"/>
+          <w:lang w:val="en-US"/>
+        </w:rPr>
+      </w:pPr>
+    </w:p>
+    <w:p>
+      <w:pPr>
+        <w:pStyle w:val="Body"/>
+        <w:tabs>
+          <w:tab w:val="left" w:pos="90"/>
+        </w:tabs>
+        <w:ind w:left="270" w:hanging="270"/>
+        <w:jc w:val="center"/>
+        <w:rPr>
+          <w:b/>
+          <w:bCs/>
+          <w:sz w:val="26"/>
+          <w:szCs w:val="26"/>
+          <w:lang w:val="en-US"/>
+        </w:rPr>
+      </w:pPr>
+    </w:p>
+    <w:p>
+      <w:pPr>
+        <w:pStyle w:val="Body"/>
+        <w:tabs>
+          <w:tab w:val="left" w:pos="90"/>
+        </w:tabs>
+        <w:ind w:left="270" w:hanging="270"/>
+        <w:jc w:val="center"/>
+        <w:rPr>
+          <w:b/>
+          <w:bCs/>
+          <w:sz w:val="26"/>
+          <w:szCs w:val="26"/>
+          <w:lang w:val="en-US"/>
+        </w:rPr>
+      </w:pPr>
+    </w:p>
+    <w:p>
+      <w:pPr>
+        <w:pStyle w:val="Body"/>
+        <w:tabs>
+          <w:tab w:val="left" w:pos="90"/>
+        </w:tabs>
+        <w:ind w:left="270" w:hanging="270"/>
+        <w:jc w:val="center"/>
+        <w:rPr>
+          <w:b/>
+          <w:bCs/>
+          <w:sz w:val="26"/>
+          <w:szCs w:val="26"/>
+          <w:lang w:val="en-US"/>
+        </w:rPr>
+      </w:pPr>
+    </w:p>
+    <w:p>
+      <w:pPr>
+        <w:pStyle w:val="Body"/>
+        <w:tabs>
+          <w:tab w:val="left" w:pos="90"/>
+        </w:tabs>
+        <w:ind w:left="270" w:hanging="270"/>
+        <w:jc w:val="center"/>
+        <w:rPr>
+          <w:b/>
+          <w:bCs/>
+          <w:sz w:val="26"/>
+          <w:szCs w:val="26"/>
+          <w:lang w:val="en-US"/>
+        </w:rPr>
+      </w:pPr>
+    </w:p>
+    <w:p>
+      <w:pPr>
+        <w:pStyle w:val="Body"/>
+        <w:tabs>
+          <w:tab w:val="left" w:pos="90"/>
+        </w:tabs>
+        <w:ind w:left="270" w:hanging="270"/>
+        <w:jc w:val="center"/>
+        <w:rPr>
+          <w:b/>
+          <w:bCs/>
+          <w:sz w:val="26"/>
+          <w:szCs w:val="26"/>
+          <w:lang w:val="en-US"/>
+        </w:rPr>
+      </w:pPr>
+    </w:p>
+    <w:p>
+      <w:pPr>
+        <w:pStyle w:val="Body"/>
+        <w:tabs>
+          <w:tab w:val="left" w:pos="90"/>
+        </w:tabs>
+        <w:ind w:left="270" w:hanging="270"/>
+        <w:jc w:val="center"/>
+        <w:rPr>
+          <w:b/>
+          <w:bCs/>
+          <w:sz w:val="26"/>
+          <w:szCs w:val="26"/>
+          <w:lang w:val="en-US"/>
+        </w:rPr>
+      </w:pPr>
+    </w:p>
+    <w:p>
+      <w:pPr>
+        <w:pStyle w:val="Body"/>
+        <w:tabs>
+          <w:tab w:val="left" w:pos="90"/>
+        </w:tabs>
+        <w:ind w:left="270" w:hanging="270"/>
+        <w:jc w:val="center"/>
+        <w:rPr>
+          <w:b/>
+          <w:bCs/>
+          <w:sz w:val="26"/>
+          <w:szCs w:val="26"/>
+          <w:lang w:val="en-US"/>
+        </w:rPr>
+      </w:pPr>
+    </w:p>
+    <w:p>
+      <w:pPr>
+        <w:pStyle w:val="Body"/>
+        <w:tabs>
+          <w:tab w:val="left" w:pos="90"/>
+        </w:tabs>
+        <w:ind w:left="270" w:hanging="270"/>
+        <w:jc w:val="center"/>
+        <w:rPr>
+          <w:b/>
+          <w:bCs/>
+          <w:sz w:val="26"/>
+          <w:szCs w:val="26"/>
+          <w:lang w:val="en-US"/>
+        </w:rPr>
+      </w:pPr>
+    </w:p>
+    <w:p>
+      <w:pPr>
+        <w:pStyle w:val="Body"/>
+        <w:tabs>
+          <w:tab w:val="left" w:pos="90"/>
+        </w:tabs>
+        <w:ind w:left="270" w:hanging="270"/>
+        <w:jc w:val="center"/>
+        <w:rPr>
+          <w:lang w:val="en-US"/>
+        </w:rPr>
+      </w:pPr>
+      <w:r>
+        <w:rPr>
+          <w:b/>
+          <w:bCs/>
+          <w:sz w:val="26"/>
+          <w:szCs w:val="26"/>
+          <w:lang w:val="en-US"/>
+        </w:rPr>
         <w:t>END</w:t>
       </w:r>
     </w:p>
     <w:sectPr>
-      <w:headerReference w:type="default" r:id="rId11"/>
+      <w:headerReference w:type="default" r:id="rId18"/>
       <w:type w:val="continuous"/>
       <w:pgSz w:w="11906" w:h="16838"/>
       <w:pgMar w:top="2520" w:right="1106" w:bottom="900" w:left="1170" w:header="990" w:footer="850" w:gutter="0"/>
@@ -6242,7 +7345,6 @@
   <w:style w:type="character" w:default="1" w:styleId="DefaultParagraphFont">
     <w:name w:val="Default Paragraph Font"/>
     <w:uiPriority w:val="1"/>
-    <w:semiHidden/>
     <w:unhideWhenUsed/>
   </w:style>
   <w:style w:type="table" w:default="1" w:styleId="TableNormal">

</xml_diff>